<commit_message>
Auch Orders in Status 6 synchronisieren GruppPDF mit Betreff und Angebot oder Bestellung
</commit_message>
<xml_diff>
--- a/Documentation/BBStore Artikelsuche.docx
+++ b/Documentation/BBStore Artikelsuche.docx
@@ -914,8 +914,6 @@
               </w:rPr>
               <w:t>ime</w:t>
             </w:r>
-            <w:bookmarkStart w:id="0" w:name="_GoBack"/>
-            <w:bookmarkEnd w:id="0"/>
           </w:p>
           <w:p>
             <w:pPr>
@@ -1779,43 +1777,7 @@
                 <w:szCs w:val="17"/>
                 <w:lang w:eastAsia="en-US"/>
               </w:rPr>
-              <w:t xml:space="preserve">0~5,6~20,21 =&gt; 3 </w:t>
-            </w:r>
-            <w:r>
-              <w:rPr>
-                <w:rFonts w:ascii="MS Sans Serif" w:hAnsi="MS Sans Serif" w:cs="MS Sans Serif"/>
-                <w:sz w:val="17"/>
-                <w:szCs w:val="17"/>
-                <w:lang w:eastAsia="en-US"/>
-              </w:rPr>
-              <w:t>Bereiche</w:t>
-            </w:r>
-            <w:r>
-              <w:rPr>
-                <w:rFonts w:ascii="MS Sans Serif" w:hAnsi="MS Sans Serif" w:cs="MS Sans Serif"/>
-                <w:sz w:val="17"/>
-                <w:szCs w:val="17"/>
-                <w:lang w:eastAsia="en-US"/>
-              </w:rPr>
-              <w:t xml:space="preserve">: 0-5  </w:t>
-            </w:r>
-            <w:r>
-              <w:rPr>
-                <w:rFonts w:ascii="MS Sans Serif" w:hAnsi="MS Sans Serif" w:cs="MS Sans Serif"/>
-                <w:sz w:val="17"/>
-                <w:szCs w:val="17"/>
-                <w:lang w:eastAsia="en-US"/>
-              </w:rPr>
-              <w:t xml:space="preserve">und </w:t>
-            </w:r>
-            <w:r>
-              <w:rPr>
-                <w:rFonts w:ascii="MS Sans Serif" w:hAnsi="MS Sans Serif" w:cs="MS Sans Serif"/>
-                <w:sz w:val="17"/>
-                <w:szCs w:val="17"/>
-                <w:lang w:eastAsia="en-US"/>
-              </w:rPr>
-              <w:t xml:space="preserve"> 6-20 </w:t>
+              <w:t xml:space="preserve">0~5,6~20,21 =&gt; 3 Bereiche: 0-5  und  6-20 </w:t>
             </w:r>
             <w:r>
               <w:rPr>
@@ -2094,7 +2056,7 @@
         <w:rPr>
           <w:rFonts w:asciiTheme="minorHAnsi" w:hAnsiTheme="minorHAnsi" w:cstheme="minorHAnsi"/>
           <w:noProof/>
-          <w:lang w:val="en-US" w:eastAsia="en-US"/>
+          <w:lang w:eastAsia="en-US"/>
         </w:rPr>
         <w:t xml:space="preserve"> </w:t>
       </w:r>
@@ -2212,73 +2174,17 @@
         </w:rPr>
         <w:br w:type="page"/>
       </w:r>
-    </w:p>
-    <w:p>
-      <w:pPr>
-        <w:pStyle w:val="Heading1"/>
-      </w:pPr>
-      <w:r>
-        <w:lastRenderedPageBreak/>
-        <w:t>Merkmalwerte</w:t>
-      </w:r>
-    </w:p>
-    <w:p>
-      <w:pPr>
-        <w:rPr>
-          <w:rFonts w:asciiTheme="minorHAnsi" w:hAnsiTheme="minorHAnsi" w:cstheme="minorHAnsi"/>
-        </w:rPr>
-      </w:pPr>
-      <w:r>
-        <w:rPr>
-          <w:rFonts w:asciiTheme="minorHAnsi" w:hAnsiTheme="minorHAnsi" w:cstheme="minorHAnsi"/>
-        </w:rPr>
-        <w:t>Während die Merkmale definieren, welche Merkmale es in einer Artikelgruppe gibt, sagt der Merkmalwert aus, welchen konkreten Wert das Merkmal bei einem Artikel hat.</w:t>
-      </w:r>
-    </w:p>
-    <w:p>
-      <w:pPr>
-        <w:rPr>
-          <w:rFonts w:asciiTheme="minorHAnsi" w:hAnsiTheme="minorHAnsi" w:cstheme="minorHAnsi"/>
-        </w:rPr>
-      </w:pPr>
-    </w:p>
-    <w:p>
-      <w:pPr>
-        <w:rPr>
-          <w:rFonts w:asciiTheme="minorHAnsi" w:hAnsiTheme="minorHAnsi" w:cstheme="minorHAnsi"/>
-        </w:rPr>
-      </w:pPr>
-      <w:r>
-        <w:rPr>
-          <w:rFonts w:asciiTheme="minorHAnsi" w:hAnsiTheme="minorHAnsi" w:cstheme="minorHAnsi"/>
-        </w:rPr>
-        <w:t>z.B:  Die Artikelgruppe „Formulare“ hat ein Merkmal „Bundesland“. In dieser Artikelgruppe gibt es nun ein Formular „Steuererklärung Niedersachsen“. Dieser „Artikel“ hat also beim Merkmal „Bundesland“ den Wert „Niedersachsen“, während ein anderer Artikel aus dieser Artikelgruppe zB. den Wert „Saarland“ hat.</w:t>
-      </w:r>
-    </w:p>
-    <w:p>
-      <w:pPr>
-        <w:rPr>
-          <w:rFonts w:asciiTheme="minorHAnsi" w:hAnsiTheme="minorHAnsi" w:cstheme="minorHAnsi"/>
-        </w:rPr>
-      </w:pPr>
-    </w:p>
-    <w:p>
-      <w:pPr>
-        <w:jc w:val="center"/>
-        <w:rPr>
-          <w:rFonts w:asciiTheme="minorHAnsi" w:hAnsiTheme="minorHAnsi" w:cstheme="minorHAnsi"/>
-        </w:rPr>
-      </w:pPr>
       <w:r>
         <w:rPr>
           <w:noProof/>
           <w:lang w:val="en-US" w:eastAsia="en-US"/>
         </w:rPr>
+        <w:lastRenderedPageBreak/>
         <w:drawing>
-          <wp:inline distT="0" distB="0" distL="0" distR="0" wp14:anchorId="380ECE6A" wp14:editId="2B117DAB">
-            <wp:extent cx="3181350" cy="2324100"/>
+          <wp:inline distT="0" distB="0" distL="0" distR="0" wp14:anchorId="559CB391" wp14:editId="483A24EC">
+            <wp:extent cx="5760720" cy="3092268"/>
             <wp:effectExtent l="0" t="0" r="0" b="0"/>
-            <wp:docPr id="17" name="Picture 17"/>
+            <wp:docPr id="2" name="Picture 2"/>
             <wp:cNvGraphicFramePr>
               <a:graphicFrameLocks xmlns:a="http://schemas.openxmlformats.org/drawingml/2006/main" noChangeAspect="1"/>
             </wp:cNvGraphicFramePr>
@@ -2298,6 +2204,191 @@
                   <pic:spPr>
                     <a:xfrm>
                       <a:off x="0" y="0"/>
+                      <a:ext cx="5760720" cy="3092268"/>
+                    </a:xfrm>
+                    <a:prstGeom prst="rect">
+                      <a:avLst/>
+                    </a:prstGeom>
+                  </pic:spPr>
+                </pic:pic>
+              </a:graphicData>
+            </a:graphic>
+          </wp:inline>
+        </w:drawing>
+      </w:r>
+    </w:p>
+    <w:p>
+      <w:pPr>
+        <w:rPr>
+          <w:rFonts w:asciiTheme="minorHAnsi" w:hAnsiTheme="minorHAnsi" w:cstheme="minorHAnsi"/>
+        </w:rPr>
+      </w:pPr>
+    </w:p>
+    <w:p>
+      <w:pPr>
+        <w:rPr>
+          <w:rFonts w:asciiTheme="minorHAnsi" w:hAnsiTheme="minorHAnsi" w:cstheme="minorHAnsi"/>
+        </w:rPr>
+      </w:pPr>
+      <w:bookmarkStart w:id="0" w:name="_GoBack"/>
+      <w:bookmarkEnd w:id="0"/>
+      <w:r>
+        <w:rPr>
+          <w:rFonts w:asciiTheme="minorHAnsi" w:hAnsiTheme="minorHAnsi" w:cstheme="minorHAnsi"/>
+        </w:rPr>
+        <w:t xml:space="preserve">Über die Tabelle ProductGroupListItem können einzelne Listen-Werte aus der Liste für eine bestimmte Produktgruppe </w:t>
+      </w:r>
+      <w:r>
+        <w:rPr>
+          <w:rFonts w:asciiTheme="minorHAnsi" w:hAnsiTheme="minorHAnsi" w:cstheme="minorHAnsi"/>
+        </w:rPr>
+        <w:t xml:space="preserve">„ausgeblendet“ werden. </w:t>
+      </w:r>
+    </w:p>
+    <w:p>
+      <w:pPr>
+        <w:rPr>
+          <w:rFonts w:asciiTheme="minorHAnsi" w:hAnsiTheme="minorHAnsi" w:cstheme="minorHAnsi"/>
+        </w:rPr>
+      </w:pPr>
+    </w:p>
+    <w:p>
+      <w:pPr>
+        <w:rPr>
+          <w:rFonts w:asciiTheme="minorHAnsi" w:hAnsiTheme="minorHAnsi" w:cstheme="minorHAnsi"/>
+        </w:rPr>
+      </w:pPr>
+      <w:r>
+        <w:rPr>
+          <w:rFonts w:asciiTheme="minorHAnsi" w:hAnsiTheme="minorHAnsi" w:cstheme="minorHAnsi"/>
+        </w:rPr>
+        <w:t>Nehmen wir zum Beispiel die Liste „Bundesländer“. Standardmässig enthält diese Liste alle deutschen Bundesländer und wird verwendet von dem Merkmal „Vertriebsgebiet“. Das Merkmal Vertriebsgebiet soll gelten für die Produktgruppen T-Shirts und Autos. Nun ist es allerdings so, das zwar T-Shirts bundesweit ausgeliefert werden, Autos (wegen der hohen Versandkosten) aber nur in den Bundesländern Niedersachsen, Hamburg und Bremen.</w:t>
+      </w:r>
+    </w:p>
+    <w:p>
+      <w:pPr>
+        <w:rPr>
+          <w:rFonts w:asciiTheme="minorHAnsi" w:hAnsiTheme="minorHAnsi" w:cstheme="minorHAnsi"/>
+        </w:rPr>
+      </w:pPr>
+    </w:p>
+    <w:p>
+      <w:pPr>
+        <w:rPr>
+          <w:rFonts w:asciiTheme="minorHAnsi" w:hAnsiTheme="minorHAnsi" w:cstheme="minorHAnsi"/>
+        </w:rPr>
+      </w:pPr>
+      <w:r>
+        <w:rPr>
+          <w:rFonts w:asciiTheme="minorHAnsi" w:hAnsiTheme="minorHAnsi" w:cstheme="minorHAnsi"/>
+        </w:rPr>
+        <w:t>Da dies eine Ausschlussliste ist, müssen also für die Produktgruppe „Autos“ alle Bundesländer ausser den 3 obengenannten in die Tabelle ProductGroupListItem eingetragen sein.</w:t>
+      </w:r>
+    </w:p>
+    <w:p>
+      <w:pPr>
+        <w:rPr>
+          <w:rFonts w:asciiTheme="minorHAnsi" w:hAnsiTheme="minorHAnsi" w:cstheme="minorHAnsi"/>
+        </w:rPr>
+      </w:pPr>
+      <w:r>
+        <w:rPr>
+          <w:rFonts w:asciiTheme="minorHAnsi" w:hAnsiTheme="minorHAnsi" w:cstheme="minorHAnsi"/>
+        </w:rPr>
+        <w:br w:type="page"/>
+      </w:r>
+    </w:p>
+    <w:p>
+      <w:pPr>
+        <w:rPr>
+          <w:rFonts w:asciiTheme="minorHAnsi" w:hAnsiTheme="minorHAnsi" w:cstheme="minorHAnsi"/>
+        </w:rPr>
+      </w:pPr>
+    </w:p>
+    <w:p>
+      <w:pPr>
+        <w:pStyle w:val="Heading1"/>
+      </w:pPr>
+      <w:r>
+        <w:t>Merkmalwerte</w:t>
+      </w:r>
+    </w:p>
+    <w:p>
+      <w:pPr>
+        <w:rPr>
+          <w:rFonts w:asciiTheme="minorHAnsi" w:hAnsiTheme="minorHAnsi" w:cstheme="minorHAnsi"/>
+        </w:rPr>
+      </w:pPr>
+      <w:r>
+        <w:rPr>
+          <w:rFonts w:asciiTheme="minorHAnsi" w:hAnsiTheme="minorHAnsi" w:cstheme="minorHAnsi"/>
+        </w:rPr>
+        <w:t>Während die Merkmale definieren, welche Merkmale es in einer Artikelgruppe gibt, sagt der Merkmalwert aus, welchen konkreten Wert das Merkmal bei einem Artikel hat.</w:t>
+      </w:r>
+    </w:p>
+    <w:p>
+      <w:pPr>
+        <w:rPr>
+          <w:rFonts w:asciiTheme="minorHAnsi" w:hAnsiTheme="minorHAnsi" w:cstheme="minorHAnsi"/>
+        </w:rPr>
+      </w:pPr>
+    </w:p>
+    <w:p>
+      <w:pPr>
+        <w:rPr>
+          <w:rFonts w:asciiTheme="minorHAnsi" w:hAnsiTheme="minorHAnsi" w:cstheme="minorHAnsi"/>
+        </w:rPr>
+      </w:pPr>
+      <w:r>
+        <w:rPr>
+          <w:rFonts w:asciiTheme="minorHAnsi" w:hAnsiTheme="minorHAnsi" w:cstheme="minorHAnsi"/>
+        </w:rPr>
+        <w:t>z.B:  Die Artikelgruppe „Formulare“ hat ein Merkmal „Bundesland“. In dieser Artikelgruppe gibt es nun ein Formular „Steuererklärung Niedersachsen“. Dieser „Artikel“ hat also beim Merkmal „Bundesland“ den Wert „Niedersachsen“, während ein anderer Artikel aus dieser Artikelgruppe zB. den Wert „Saarland“ hat.</w:t>
+      </w:r>
+    </w:p>
+    <w:p>
+      <w:pPr>
+        <w:rPr>
+          <w:rFonts w:asciiTheme="minorHAnsi" w:hAnsiTheme="minorHAnsi" w:cstheme="minorHAnsi"/>
+        </w:rPr>
+      </w:pPr>
+    </w:p>
+    <w:p>
+      <w:pPr>
+        <w:jc w:val="center"/>
+        <w:rPr>
+          <w:rFonts w:asciiTheme="minorHAnsi" w:hAnsiTheme="minorHAnsi" w:cstheme="minorHAnsi"/>
+        </w:rPr>
+      </w:pPr>
+      <w:r>
+        <w:rPr>
+          <w:noProof/>
+          <w:lang w:val="en-US" w:eastAsia="en-US"/>
+        </w:rPr>
+        <w:drawing>
+          <wp:inline distT="0" distB="0" distL="0" distR="0" wp14:anchorId="380ECE6A" wp14:editId="2B117DAB">
+            <wp:extent cx="3181350" cy="2324100"/>
+            <wp:effectExtent l="0" t="0" r="0" b="0"/>
+            <wp:docPr id="17" name="Picture 17"/>
+            <wp:cNvGraphicFramePr>
+              <a:graphicFrameLocks xmlns:a="http://schemas.openxmlformats.org/drawingml/2006/main" noChangeAspect="1"/>
+            </wp:cNvGraphicFramePr>
+            <a:graphic xmlns:a="http://schemas.openxmlformats.org/drawingml/2006/main">
+              <a:graphicData uri="http://schemas.openxmlformats.org/drawingml/2006/picture">
+                <pic:pic xmlns:pic="http://schemas.openxmlformats.org/drawingml/2006/picture">
+                  <pic:nvPicPr>
+                    <pic:cNvPr id="0" name=""/>
+                    <pic:cNvPicPr/>
+                  </pic:nvPicPr>
+                  <pic:blipFill>
+                    <a:blip r:embed="rId16"/>
+                    <a:stretch>
+                      <a:fillRect/>
+                    </a:stretch>
+                  </pic:blipFill>
+                  <pic:spPr>
+                    <a:xfrm>
+                      <a:off x="0" y="0"/>
                       <a:ext cx="3181350" cy="2324100"/>
                     </a:xfrm>
                     <a:prstGeom prst="rect">
@@ -3246,7 +3337,7 @@
                           </pic:cNvPicPr>
                         </pic:nvPicPr>
                         <pic:blipFill>
-                          <a:blip r:embed="rId16">
+                          <a:blip r:embed="rId17">
                             <a:extLst>
                               <a:ext uri="{28A0092B-C50C-407E-A947-70E740481C1C}">
                                 <a14:useLocalDpi xmlns:a14="http://schemas.microsoft.com/office/drawing/2010/main" val="0"/>
@@ -3313,7 +3404,7 @@
                           </pic:cNvPicPr>
                         </pic:nvPicPr>
                         <pic:blipFill>
-                          <a:blip r:embed="rId17">
+                          <a:blip r:embed="rId18">
                             <a:extLst>
                               <a:ext uri="{28A0092B-C50C-407E-A947-70E740481C1C}">
                                 <a14:useLocalDpi xmlns:a14="http://schemas.microsoft.com/office/drawing/2010/main" val="0"/>
@@ -3739,7 +3830,7 @@
                           <pic:cNvPicPr/>
                         </pic:nvPicPr>
                         <pic:blipFill>
-                          <a:blip r:embed="rId18"/>
+                          <a:blip r:embed="rId19"/>
                           <a:stretch>
                             <a:fillRect/>
                           </a:stretch>
@@ -3823,9 +3914,9 @@
                   <o:lock v:ext="edit" aspectratio="t"/>
                 </v:shapetype>
                 <v:shape id="_x0000_i1025" type="#_x0000_t75" style="width:193.5pt;height:232.5pt" o:ole="">
-                  <v:imagedata r:id="rId19" o:title=""/>
+                  <v:imagedata r:id="rId20" o:title=""/>
                 </v:shape>
-                <o:OLEObject Type="Embed" ProgID="PI3.Image" ShapeID="_x0000_i1025" DrawAspect="Content" ObjectID="_1351516523" r:id="rId20"/>
+                <o:OLEObject Type="Embed" ProgID="PI3.Image" ShapeID="_x0000_i1025" DrawAspect="Content" ObjectID="_1352541851" r:id="rId21"/>
               </w:object>
             </w:r>
           </w:p>
@@ -3937,9 +4028,9 @@
             <w:r>
               <w:object w:dxaOrig="3855" w:dyaOrig="1350">
                 <v:shape id="_x0000_i1026" type="#_x0000_t75" style="width:192.75pt;height:67.5pt" o:ole="">
-                  <v:imagedata r:id="rId21" o:title=""/>
+                  <v:imagedata r:id="rId22" o:title=""/>
                 </v:shape>
-                <o:OLEObject Type="Embed" ProgID="PI3.Image" ShapeID="_x0000_i1026" DrawAspect="Content" ObjectID="_1351516524" r:id="rId22"/>
+                <o:OLEObject Type="Embed" ProgID="PI3.Image" ShapeID="_x0000_i1026" DrawAspect="Content" ObjectID="_1352541852" r:id="rId23"/>
               </w:object>
             </w:r>
           </w:p>
@@ -4009,7 +4100,7 @@
                     </pic:cNvPicPr>
                   </pic:nvPicPr>
                   <pic:blipFill>
-                    <a:blip r:embed="rId23">
+                    <a:blip r:embed="rId24">
                       <a:extLst>
                         <a:ext uri="{28A0092B-C50C-407E-A947-70E740481C1C}">
                           <a14:useLocalDpi xmlns:a14="http://schemas.microsoft.com/office/drawing/2010/main" val="0"/>
@@ -4125,7 +4216,7 @@
                           </pic:cNvPicPr>
                         </pic:nvPicPr>
                         <pic:blipFill>
-                          <a:blip r:embed="rId24">
+                          <a:blip r:embed="rId25">
                             <a:extLst>
                               <a:ext uri="{28A0092B-C50C-407E-A947-70E740481C1C}">
                                 <a14:useLocalDpi xmlns:a14="http://schemas.microsoft.com/office/drawing/2010/main" val="0"/>
@@ -4282,9 +4373,9 @@
             <w:r>
               <w:object w:dxaOrig="3870" w:dyaOrig="5010">
                 <v:shape id="_x0000_i1027" type="#_x0000_t75" style="width:193.5pt;height:250.5pt" o:ole="">
-                  <v:imagedata r:id="rId25" o:title=""/>
+                  <v:imagedata r:id="rId26" o:title=""/>
                 </v:shape>
-                <o:OLEObject Type="Embed" ProgID="PI3.Image" ShapeID="_x0000_i1027" DrawAspect="Content" ObjectID="_1351516525" r:id="rId26"/>
+                <o:OLEObject Type="Embed" ProgID="PI3.Image" ShapeID="_x0000_i1027" DrawAspect="Content" ObjectID="_1352541853" r:id="rId27"/>
               </w:object>
             </w:r>
           </w:p>
@@ -4347,7 +4438,7 @@
                     <pic:cNvPicPr/>
                   </pic:nvPicPr>
                   <pic:blipFill>
-                    <a:blip r:embed="rId27"/>
+                    <a:blip r:embed="rId28"/>
                     <a:stretch>
                       <a:fillRect/>
                     </a:stretch>
@@ -4406,7 +4497,7 @@
                     <pic:cNvPicPr/>
                   </pic:nvPicPr>
                   <pic:blipFill>
-                    <a:blip r:embed="rId28">
+                    <a:blip r:embed="rId29">
                       <a:extLst>
                         <a:ext uri="{28A0092B-C50C-407E-A947-70E740481C1C}">
                           <a14:useLocalDpi xmlns:a14="http://schemas.microsoft.com/office/drawing/2010/main" val="0"/>
@@ -4453,7 +4544,7 @@
                     <pic:cNvPicPr/>
                   </pic:nvPicPr>
                   <pic:blipFill>
-                    <a:blip r:embed="rId29"/>
+                    <a:blip r:embed="rId30"/>
                     <a:stretch>
                       <a:fillRect/>
                     </a:stretch>
@@ -5983,7 +6074,7 @@
 </file>
 
 <file path=customXml/itemProps1.xml><?xml version="1.0" encoding="utf-8"?>
-<ds:datastoreItem xmlns:ds="http://schemas.openxmlformats.org/officeDocument/2006/customXml" ds:itemID="{47030C0E-ECF0-4082-8732-2F58DE5B2190}">
+<ds:datastoreItem xmlns:ds="http://schemas.openxmlformats.org/officeDocument/2006/customXml" ds:itemID="{CFA3C0CE-FE7A-4D98-A9BC-12A6A1B6C781}">
   <ds:schemaRefs>
     <ds:schemaRef ds:uri="http://schemas.openxmlformats.org/officeDocument/2006/bibliography"/>
   </ds:schemaRefs>

</xml_diff>